<commit_message>
Finished, needs second run-through.  Some sections may need information added.
</commit_message>
<xml_diff>
--- a/powerpoint/Feasibility Study.docx
+++ b/powerpoint/Feasibility Study.docx
@@ -1645,184 +1645,150 @@
         <w:t xml:space="preserve">succeeded in bringing together the four Great Bubbles and defeating an evil that threatened the kingdom. Now, after a successful career as an adventurer, s/he makes the decision to return home and bask in the rewards and adulation that is surely coming to them.  However, not everything is right in the kingdom you left behind.  Strange beasts have been spotted roaming the land, and entire villages have vanished, never to be seen again.  It’s up to you to put right what went wrong ten years ago, and restore peace and harmony to the land once more.  </w:t>
       </w:r>
     </w:p>
-    <w:p>
+    <w:p/>
+    <w:p>
+      <w:r>
+        <w:rPr>
+          <w:sz w:val="32"/>
+          <w:szCs w:val="32"/>
+          <w:u w:val="single"/>
+        </w:rPr>
+        <w:t>Software Development Process:</w:t>
+      </w:r>
+      <w:r>
+        <w:t xml:space="preserve">  Our group is using an iterative and incremental approach to game design.  Each team member is responsible for an aspect of the game, and at each step the aspects of the game are combined and tested before moving on to the next.  If problems are encountered, the team can easily return or redesign in order to solve them.  </w:t>
+      </w:r>
+    </w:p>
+    <w:p/>
+    <w:p>
+      <w:r>
+        <w:rPr>
+          <w:sz w:val="32"/>
+          <w:szCs w:val="32"/>
+          <w:u w:val="single"/>
+        </w:rPr>
+        <w:t>Outline Plan:</w:t>
+      </w:r>
+    </w:p>
+    <w:p>
+      <w:pPr>
+        <w:rPr>
+          <w:bCs/>
+        </w:rPr>
+      </w:pPr>
+      <w:r>
+        <w:t xml:space="preserve">Week 1:  </w:t>
+      </w:r>
+      <w:r>
+        <w:rPr>
+          <w:bCs/>
+        </w:rPr>
+        <w:t xml:space="preserve">Set up </w:t>
+      </w:r>
+      <w:proofErr w:type="spellStart"/>
+      <w:r>
+        <w:rPr>
+          <w:bCs/>
+        </w:rPr>
+        <w:t>Github</w:t>
+      </w:r>
+      <w:proofErr w:type="spellEnd"/>
+      <w:r>
+        <w:rPr>
+          <w:bCs/>
+        </w:rPr>
+        <w:t>, dependencies, a basic window, and basic event handling. Download all open domain images/sprites needed.</w:t>
+      </w:r>
+    </w:p>
+    <w:p>
+      <w:r>
+        <w:rPr>
+          <w:bCs/>
+        </w:rPr>
+        <w:t xml:space="preserve">Week 2 &amp; 3:  </w:t>
+      </w:r>
+      <w:r>
+        <w:t>Moveable character and window’s view of the “world”. Game’s story planned and created.</w:t>
+      </w:r>
+    </w:p>
+    <w:p>
+      <w:r>
+        <w:t xml:space="preserve">Week 4 &amp; 5:  </w:t>
+      </w:r>
+      <w:r>
+        <w:t>Character attack, inventory, and items.</w:t>
+      </w:r>
+    </w:p>
+    <w:p>
+      <w:r>
+        <w:t xml:space="preserve">Week 6 &amp; 7:  </w:t>
+      </w:r>
+      <w:r>
+        <w:t>Implement structures, and start Enemy AI.</w:t>
+      </w:r>
+    </w:p>
+    <w:p>
+      <w:r>
+        <w:t xml:space="preserve">Week 8 &amp; 9: </w:t>
+      </w:r>
+      <w:r>
+        <w:t xml:space="preserve">Friendly NPC AI and implementing story/structures. </w:t>
+      </w:r>
+    </w:p>
+    <w:p>
+      <w:r>
+        <w:t xml:space="preserve">Week 10 &amp; 11:  </w:t>
+      </w:r>
+      <w:r>
+        <w:t>Find methods to improve efficiency and reliability of the program</w:t>
+      </w:r>
+    </w:p>
+    <w:p>
+      <w:r>
+        <w:t xml:space="preserve">Week 12 &amp; 13: </w:t>
+      </w:r>
+      <w:r>
+        <w:t>Play-tester feedback and implement changes.</w:t>
+      </w:r>
+    </w:p>
+    <w:p>
+      <w:r>
+        <w:t xml:space="preserve">Week 14+:  </w:t>
+      </w:r>
+      <w:r>
+        <w:t>Extra time for improvements, missed “deadlines” and implementing new features</w:t>
+      </w:r>
+    </w:p>
+    <w:p/>
+    <w:p>
+      <w:r>
+        <w:rPr>
+          <w:sz w:val="32"/>
+          <w:szCs w:val="32"/>
+          <w:u w:val="single"/>
+        </w:rPr>
+        <w:lastRenderedPageBreak/>
+        <w:t>Visibility Plan:</w:t>
+      </w:r>
+      <w:r>
+        <w:t xml:space="preserve">  The group will be meeting twice a week before class in order to catch up in-person on that week’s tasks.  </w:t>
+      </w:r>
+    </w:p>
+    <w:p/>
+    <w:p>
+      <w:r>
+        <w:rPr>
+          <w:sz w:val="32"/>
+          <w:szCs w:val="32"/>
+          <w:u w:val="single"/>
+        </w:rPr>
+        <w:t>Conclusion:</w:t>
+      </w:r>
+      <w:r>
+        <w:t xml:space="preserve">  Based on this analysis, the creation of a 2D top-down RPG is feasible, and the group is willing to put in the effort to see our game succeed.  </w:t>
+      </w:r>
       <w:bookmarkStart w:id="0" w:name="_GoBack"/>
       <w:bookmarkEnd w:id="0"/>
-    </w:p>
-    <w:p>
-      <w:pPr>
-        <w:rPr>
-          <w:sz w:val="32"/>
-          <w:szCs w:val="32"/>
-          <w:u w:val="single"/>
-        </w:rPr>
-      </w:pPr>
-      <w:r>
-        <w:rPr>
-          <w:sz w:val="32"/>
-          <w:szCs w:val="32"/>
-          <w:u w:val="single"/>
-        </w:rPr>
-        <w:t>Software Development Process:</w:t>
-      </w:r>
-    </w:p>
-    <w:p/>
-    <w:p>
-      <w:pPr>
-        <w:rPr>
-          <w:sz w:val="32"/>
-          <w:szCs w:val="32"/>
-          <w:u w:val="single"/>
-        </w:rPr>
-      </w:pPr>
-      <w:r>
-        <w:rPr>
-          <w:sz w:val="32"/>
-          <w:szCs w:val="32"/>
-          <w:u w:val="single"/>
-        </w:rPr>
-        <w:t>Outline Plan:</w:t>
-      </w:r>
-    </w:p>
-    <w:p/>
-    <w:p>
-      <w:pPr>
-        <w:rPr>
-          <w:sz w:val="32"/>
-          <w:szCs w:val="32"/>
-          <w:u w:val="single"/>
-        </w:rPr>
-      </w:pPr>
-      <w:r>
-        <w:rPr>
-          <w:sz w:val="32"/>
-          <w:szCs w:val="32"/>
-          <w:u w:val="single"/>
-        </w:rPr>
-        <w:t>Visibility Plan:</w:t>
-      </w:r>
-    </w:p>
-    <w:p/>
-    <w:p>
-      <w:pPr>
-        <w:rPr>
-          <w:sz w:val="32"/>
-          <w:szCs w:val="32"/>
-          <w:u w:val="single"/>
-        </w:rPr>
-      </w:pPr>
-      <w:r>
-        <w:rPr>
-          <w:sz w:val="32"/>
-          <w:szCs w:val="32"/>
-          <w:u w:val="single"/>
-        </w:rPr>
-        <w:t>Business Considerations:</w:t>
-      </w:r>
-    </w:p>
-    <w:p/>
-    <w:p>
-      <w:pPr>
-        <w:rPr>
-          <w:sz w:val="32"/>
-          <w:szCs w:val="32"/>
-          <w:u w:val="single"/>
-        </w:rPr>
-      </w:pPr>
-      <w:r>
-        <w:rPr>
-          <w:sz w:val="32"/>
-          <w:szCs w:val="32"/>
-          <w:u w:val="single"/>
-        </w:rPr>
-        <w:t>Risk Analysis:</w:t>
-      </w:r>
-    </w:p>
-    <w:p/>
-    <w:p>
-      <w:pPr>
-        <w:rPr>
-          <w:sz w:val="32"/>
-          <w:szCs w:val="32"/>
-          <w:u w:val="single"/>
-        </w:rPr>
-      </w:pPr>
-      <w:r>
-        <w:rPr>
-          <w:sz w:val="32"/>
-          <w:szCs w:val="32"/>
-          <w:u w:val="single"/>
-        </w:rPr>
-        <w:t xml:space="preserve">Conclusion:  </w:t>
-      </w:r>
-    </w:p>
-    <w:p/>
-    <w:p/>
-    <w:p>
-      <w:r>
-        <w:t>Load in map files from Tiled</w:t>
-      </w:r>
-    </w:p>
-    <w:p>
-      <w:r>
-        <w:t>Use Python for scripts</w:t>
-      </w:r>
-    </w:p>
-    <w:p>
-      <w:r>
-        <w:lastRenderedPageBreak/>
-        <w:t xml:space="preserve">Inventory system drop, pick up, sort, </w:t>
-      </w:r>
-      <w:proofErr w:type="spellStart"/>
-      <w:proofErr w:type="gramStart"/>
-      <w:r>
-        <w:t>etc</w:t>
-      </w:r>
-      <w:proofErr w:type="spellEnd"/>
-      <w:r>
-        <w:t xml:space="preserve">  vector</w:t>
-      </w:r>
-      <w:proofErr w:type="gramEnd"/>
-    </w:p>
-    <w:p>
-      <w:r>
-        <w:t>Shops</w:t>
-      </w:r>
-    </w:p>
-    <w:p>
-      <w:r>
-        <w:t>Collision detection, knows where character can and cannot go</w:t>
-      </w:r>
-    </w:p>
-    <w:p>
-      <w:r>
-        <w:t xml:space="preserve">Story and </w:t>
-      </w:r>
-      <w:proofErr w:type="spellStart"/>
-      <w:r>
-        <w:t>cutscenes</w:t>
-      </w:r>
-      <w:proofErr w:type="spellEnd"/>
-    </w:p>
-    <w:p>
-      <w:r>
-        <w:t>GUI</w:t>
-      </w:r>
-    </w:p>
-    <w:p>
-      <w:r>
-        <w:t>Compiles on Windows, Linux, and Mac</w:t>
-      </w:r>
-    </w:p>
-    <w:p>
-      <w:r>
-        <w:t xml:space="preserve">Subclass for scripts, NPCs, UI, enemies, </w:t>
-      </w:r>
-      <w:proofErr w:type="spellStart"/>
-      <w:r>
-        <w:t>etc</w:t>
-      </w:r>
-      <w:proofErr w:type="spellEnd"/>
     </w:p>
     <w:p/>
     <w:sectPr>
@@ -2597,7 +2563,6 @@
   <w:style w:type="character" w:default="1" w:styleId="DefaultParagraphFont">
     <w:name w:val="Default Paragraph Font"/>
     <w:uiPriority w:val="1"/>
-    <w:semiHidden/>
     <w:unhideWhenUsed/>
   </w:style>
   <w:style w:type="table" w:default="1" w:styleId="TableNormal">

</xml_diff>